<commit_message>
Cambios menores en documentación
</commit_message>
<xml_diff>
--- a/reports/Student #2/InformeAnálisisIndividualD01_Student#2.docx
+++ b/reports/Student #2/InformeAnálisisIndividualD01_Student#2.docx
@@ -1001,77 +1001,49 @@
         <w:jc w:val="both"/>
       </w:pPr>
       <w:r>
-        <w:t xml:space="preserve">Soy Alejandro Soult Toscano, Manager, Developer y Tester del grupo C1.010. Junto a mis compañeros, me encuentro en </w:t>
-      </w:r>
-      <w:r>
-        <w:t>la fase inicial del proyecto de Acme AirNav Solutions</w:t>
-      </w:r>
-      <w:r>
-        <w:t xml:space="preserve">, </w:t>
-      </w:r>
-      <w:r>
-        <w:t>el cual representa un desafío significativo y estimulante</w:t>
-      </w:r>
-      <w:r>
-        <w:t>. M</w:t>
-      </w:r>
-      <w:r>
-        <w:t>i responsabilidad principal es gestionar y organizar al equipo, además de brindar asistencia en caso de problemas.</w:t>
+        <w:t>El presente informe de análisis tiene como objetivo proporcionar una evaluación detallada y estructurada de los requisitos específicos</w:t>
+      </w:r>
+      <w:r>
+        <w:t xml:space="preserve"> individuales</w:t>
+      </w:r>
+      <w:r>
+        <w:t xml:space="preserve"> del proyecto de Acme AirNav Solutions que requieren un análisis minucioso. A través de este informe, se documentarán los registros de análisis necesarios para identificar y corregir cualquier </w:t>
+      </w:r>
+      <w:r>
+        <w:t>ambigüedad</w:t>
+      </w:r>
+      <w:r>
+        <w:t xml:space="preserve"> o área de mejora en los requisitos</w:t>
+      </w:r>
+      <w:r>
+        <w:t xml:space="preserve"> </w:t>
+      </w:r>
+      <w:r>
+        <w:t>mencionados</w:t>
+      </w:r>
+      <w:r>
+        <w:t xml:space="preserve"> que haya encontrado</w:t>
+      </w:r>
+      <w:r>
+        <w:t>.</w:t>
       </w:r>
     </w:p>
     <w:p>
       <w:pPr>
         <w:jc w:val="both"/>
       </w:pPr>
+      <w:r>
+        <w:t>El contenido se organiza de forma que se listen solo los requisitos que requieren de un análisis adicional, incluyendo una copia literal del requisito seguida de los resultados del análisis y la decisión escogida, incluyendo un enlace si se ha hecho uso del foro para preguntar al profesorado sobre ello.</w:t>
+      </w:r>
     </w:p>
     <w:p>
       <w:pPr>
         <w:jc w:val="both"/>
       </w:pPr>
       <w:r>
-        <w:t xml:space="preserve">En este documento </w:t>
-      </w:r>
-      <w:r>
-        <w:t>se reflejará</w:t>
-      </w:r>
-      <w:r>
-        <w:t xml:space="preserve"> en mi cumplimiento de los requisitos</w:t>
-      </w:r>
-      <w:r>
-        <w:t xml:space="preserve"> que, en esta entrega, son muy escasos y bastante claros, por lo que no ha habido </w:t>
-      </w:r>
-      <w:r>
-        <w:t>apenas</w:t>
-      </w:r>
-      <w:r>
-        <w:t xml:space="preserve"> ambigüedad</w:t>
-      </w:r>
-      <w:r>
-        <w:t>es</w:t>
-      </w:r>
-      <w:r>
-        <w:t xml:space="preserve"> </w:t>
-      </w:r>
-      <w:r>
-        <w:t>o</w:t>
-      </w:r>
-      <w:r>
-        <w:t xml:space="preserve"> decisi</w:t>
-      </w:r>
-      <w:r>
-        <w:t>o</w:t>
-      </w:r>
-      <w:r>
-        <w:t>n</w:t>
-      </w:r>
-      <w:r>
-        <w:t>es</w:t>
-      </w:r>
-      <w:r>
-        <w:t xml:space="preserve"> importante por el momento.</w:t>
-      </w:r>
-    </w:p>
-    <w:p/>
+        <w:t>Con esta estructura, el informe busca garantizar una evaluación exhaustiva y precisa de los requisitos del proyecto, contribuyendo así a la mejora continua y al éxito final de Acme AirNav Solutions.</w:t>
+      </w:r>
+    </w:p>
     <w:p>
       <w:r>
         <w:br w:type="page"/>
@@ -1391,59 +1363,36 @@
         <w:jc w:val="both"/>
       </w:pPr>
       <w:r>
-        <w:t>El presente informe de análisis tiene como objetivo proporcionar una evaluación detallada y estructurada de los requisitos específicos</w:t>
-      </w:r>
-      <w:r>
-        <w:t xml:space="preserve"> individuales</w:t>
-      </w:r>
-      <w:r>
-        <w:t xml:space="preserve"> del proyecto de Acme AirNav Solutions que requieren un análisis minucioso. A través de este informe, se documentarán los registros de análisis necesarios para identificar y corregir cualquier </w:t>
-      </w:r>
-      <w:r>
-        <w:t>ambigüedad</w:t>
-      </w:r>
-      <w:r>
-        <w:t xml:space="preserve"> o área de mejora en los requisitos</w:t>
-      </w:r>
-      <w:r>
-        <w:t xml:space="preserve"> </w:t>
-      </w:r>
-      <w:r>
-        <w:t>mencionados</w:t>
-      </w:r>
-      <w:r>
-        <w:t xml:space="preserve"> que haya encontrado</w:t>
-      </w:r>
-      <w:r>
-        <w:t>.</w:t>
+        <w:t xml:space="preserve">Soy Alejandro Soult Toscano, Manager, Developer y Tester del grupo C1.010. Junto a mis compañeros, me encuentro en </w:t>
+      </w:r>
+      <w:r>
+        <w:t>la fase inicial del proyecto de Acme AirNav Solutions</w:t>
+      </w:r>
+      <w:r>
+        <w:t xml:space="preserve">, </w:t>
+      </w:r>
+      <w:r>
+        <w:t>el cual representa un desafío significativo y estimulante</w:t>
+      </w:r>
+      <w:r>
+        <w:t>. M</w:t>
+      </w:r>
+      <w:r>
+        <w:t>i responsabilidad principal es gestionar y organizar al equipo, además de brindar asistencia en caso de problemas.</w:t>
       </w:r>
     </w:p>
     <w:p>
       <w:pPr>
         <w:jc w:val="both"/>
       </w:pPr>
-      <w:r>
-        <w:t>El contenido</w:t>
-      </w:r>
-      <w:r>
-        <w:t xml:space="preserve"> se organiza de forma que se listen solo los requisitos que requieren de un análisis</w:t>
-      </w:r>
-      <w:r>
-        <w:t xml:space="preserve"> adicional, incluyendo una copia literal del requisito seguida de</w:t>
-      </w:r>
-      <w:r>
-        <w:t xml:space="preserve"> los resultados del análisis y la decisión escogida, incluyendo un enlace si se ha hecho uso del foro para preguntar al profesorado sobre ello.</w:t>
-      </w:r>
     </w:p>
     <w:p>
       <w:pPr>
         <w:jc w:val="both"/>
       </w:pPr>
       <w:r>
-        <w:t>Con esta estructura, el informe busca garantizar una evaluación exhaustiva y precisa de los requisitos del proyecto, contribuyendo así a la mejora continua y al éxito final de Acme AirNav Solutions.</w:t>
-      </w:r>
-    </w:p>
-    <w:p>
+        <w:t>En este documento se reflejará en mi cumplimiento de los requisitos que, en esta entrega, son muy escasos y bastante claros, por lo que no ha habido apenas ambigüedades o decisiones importante por el momento.</w:t>
+      </w:r>
       <w:r>
         <w:br w:type="page"/>
       </w:r>
@@ -1709,7 +1658,21 @@
         <w:rPr>
           <w:lang w:val="en-GB"/>
         </w:rPr>
-        <w:t xml:space="preserve"> denotes your name/s. (Requisito 1)</w:t>
+        <w:t xml:space="preserve"> denotes your name/s. (</w:t>
+      </w:r>
+      <w:proofErr w:type="spellStart"/>
+      <w:r>
+        <w:rPr>
+          <w:lang w:val="en-GB"/>
+        </w:rPr>
+        <w:t>Requisito</w:t>
+      </w:r>
+      <w:proofErr w:type="spellEnd"/>
+      <w:r>
+        <w:rPr>
+          <w:lang w:val="en-GB"/>
+        </w:rPr>
+        <w:t xml:space="preserve"> 1)</w:t>
       </w:r>
     </w:p>
     <w:p>
@@ -1743,8 +1706,17 @@
           <w:i/>
           <w:iCs/>
         </w:rPr>
-        <w:t>id-number</w:t>
-      </w:r>
+        <w:t>id-</w:t>
+      </w:r>
+      <w:proofErr w:type="spellStart"/>
+      <w:r>
+        <w:rPr>
+          <w:i/>
+          <w:iCs/>
+        </w:rPr>
+        <w:t>number</w:t>
+      </w:r>
+      <w:proofErr w:type="spellEnd"/>
       <w:r>
         <w:t xml:space="preserve"> había que ponerlo como tal o censurado como en el </w:t>
       </w:r>
@@ -1856,8 +1828,18 @@
             <w:i/>
             <w:iCs/>
           </w:rPr>
-          <w:t>06 – Annexes.dock</w:t>
+          <w:t xml:space="preserve">06 – </w:t>
         </w:r>
+        <w:proofErr w:type="spellStart"/>
+        <w:r>
+          <w:rPr>
+            <w:rStyle w:val="Hipervnculo"/>
+            <w:i/>
+            <w:iCs/>
+          </w:rPr>
+          <w:t>Annexes.dock</w:t>
+        </w:r>
+        <w:proofErr w:type="spellEnd"/>
       </w:hyperlink>
       <w:r>
         <w:rPr>
@@ -1867,7 +1849,15 @@
         <w:t xml:space="preserve"> </w:t>
       </w:r>
       <w:r>
-        <w:t xml:space="preserve">– Project Statement, </w:t>
+        <w:t xml:space="preserve">– Project </w:t>
+      </w:r>
+      <w:proofErr w:type="spellStart"/>
+      <w:r>
+        <w:t>Statement</w:t>
+      </w:r>
+      <w:proofErr w:type="spellEnd"/>
+      <w:r>
+        <w:t xml:space="preserve">, </w:t>
       </w:r>
       <w:r>
         <w:t xml:space="preserve">Asignatura de </w:t>
@@ -3799,7 +3789,6 @@
 <ds:datastoreItem xmlns:ds="http://schemas.openxmlformats.org/officeDocument/2006/customXml" ds:itemID="{9D86C6B7-A706-4748-BC42-6D20AC5B65B1}">
   <ds:schemaRefs>
     <ds:schemaRef ds:uri="http://schemas.openxmlformats.org/officeDocument/2006/bibliography"/>
-    <ds:schemaRef ds:uri="http://www.w3.org/2000/xmlns/"/>
   </ds:schemaRefs>
 </ds:datastoreItem>
 </file>
</xml_diff>